<commit_message>
Pushed Ault fm Password Ext H-D
</commit_message>
<xml_diff>
--- a/Ault.docx
+++ b/Ault.docx
@@ -161,7 +161,7 @@
           <w:bCs/>
           <w:color w:val="0000FF"/>
         </w:rPr>
-        <w:instrText xml:space="preserve">HYPERLINK "I:\\Monroe County, Ohio History &amp; Genealogy - website </w:instrText>
+        <w:instrText>HYPERLINK "I:\\Monroe County, Ohio History &amp; Genealogy - website -</w:instrText>
       </w:r>
       <w:bookmarkStart w:id="0" w:name="_GoBack"/>
       <w:r>
@@ -170,7 +170,7 @@
           <w:bCs/>
           <w:color w:val="0000FF"/>
         </w:rPr>
-        <w:instrText>- 9 Nov 2017\\search.htm"</w:instrText>
+        <w:instrText xml:space="preserve"> 9 Nov 2017\\search.htm"</w:instrText>
       </w:r>
       <w:r>
         <w:rPr>
@@ -262,7 +262,7 @@
           <w:szCs w:val="28"/>
           <w:u w:val="single"/>
         </w:rPr>
-        <w:t>Descendant</w:t>
+        <w:t>Descendants of Mo</w:t>
       </w:r>
       <w:bookmarkEnd w:id="0"/>
       <w:r>
@@ -275,8 +275,24 @@
           <w:szCs w:val="28"/>
           <w:u w:val="single"/>
         </w:rPr>
-        <w:t>s of Morgan Ault</w:t>
-      </w:r>
+        <w:t>rgan Ault</w:t>
+      </w:r>
+    </w:p>
+    <w:p>
+      <w:pPr>
+        <w:tabs>
+          <w:tab w:val="left" w:pos="0"/>
+          <w:tab w:val="left" w:pos="244"/>
+          <w:tab w:val="left" w:pos="360"/>
+        </w:tabs>
+        <w:autoSpaceDE w:val="0"/>
+        <w:autoSpaceDN w:val="0"/>
+        <w:adjustRightInd w:val="0"/>
+        <w:rPr>
+          <w:sz w:val="24"/>
+          <w:szCs w:val="24"/>
+        </w:rPr>
+      </w:pPr>
     </w:p>
     <w:p>
       <w:pPr>
@@ -309,8 +325,9 @@
           <w:b/>
           <w:i/>
           <w:color w:val="FF0000"/>
-          <w:sz w:val="32"/>
-          <w:szCs w:val="32"/>
+          <w:sz w:val="36"/>
+          <w:szCs w:val="36"/>
+          <w:u w:val="single"/>
         </w:rPr>
       </w:pPr>
       <w:r>
@@ -318,10 +335,11 @@
           <w:b/>
           <w:i/>
           <w:color w:val="FF0000"/>
-          <w:sz w:val="32"/>
-          <w:szCs w:val="32"/>
-        </w:rPr>
-        <w:t>This is a test – imported from Passport Ext. H-D</w:t>
+          <w:sz w:val="36"/>
+          <w:szCs w:val="36"/>
+          <w:u w:val="single"/>
+        </w:rPr>
+        <w:t>A test – Ault from Passport Ext. H-D  2:02 14 Jan 2018</w:t>
       </w:r>
     </w:p>
     <w:p>

</xml_diff>